<commit_message>
modificação do docx e do pdf
</commit_message>
<xml_diff>
--- a/Documentação do Projeto Final.docx
+++ b/Documentação do Projeto Final.docx
@@ -283,21 +283,7 @@
     </w:p>
     <w:p>
       <w:pPr>
-        <w:jc w:val="center"/>
-        <w:rPr>
-          <w:rFonts w:ascii="Lora" w:cs="Lora" w:eastAsia="Lora" w:hAnsi="Lora"/>
-          <w:b w:val="1"/>
-        </w:rPr>
-      </w:pPr>
-      <w:r>
-        <w:rPr>
-          <w:rtl w:val="0"/>
-        </w:rPr>
-      </w:r>
-    </w:p>
-    <w:p>
-      <w:pPr>
-        <w:jc w:val="center"/>
+        <w:jc w:val="left"/>
         <w:rPr>
           <w:rFonts w:ascii="Lora" w:cs="Lora" w:eastAsia="Lora" w:hAnsi="Lora"/>
           <w:b w:val="1"/>
@@ -475,6 +461,30 @@
     </w:p>
     <w:p>
       <w:pPr>
+        <w:rPr>
+          <w:rFonts w:ascii="Lora" w:cs="Lora" w:eastAsia="Lora" w:hAnsi="Lora"/>
+        </w:rPr>
+      </w:pPr>
+      <w:r>
+        <w:rPr>
+          <w:rtl w:val="0"/>
+        </w:rPr>
+      </w:r>
+    </w:p>
+    <w:p>
+      <w:pPr>
+        <w:rPr>
+          <w:rFonts w:ascii="Lora" w:cs="Lora" w:eastAsia="Lora" w:hAnsi="Lora"/>
+        </w:rPr>
+      </w:pPr>
+      <w:r>
+        <w:rPr>
+          <w:rtl w:val="0"/>
+        </w:rPr>
+      </w:r>
+    </w:p>
+    <w:p>
+      <w:pPr>
         <w:jc w:val="right"/>
         <w:rPr>
           <w:rFonts w:ascii="Lora" w:cs="Lora" w:eastAsia="Lora" w:hAnsi="Lora"/>
@@ -498,18 +508,6 @@
           <w:rtl w:val="0"/>
         </w:rPr>
         <w:t xml:space="preserve"> </w:t>
-      </w:r>
-    </w:p>
-    <w:p>
-      <w:pPr>
-        <w:rPr>
-          <w:rFonts w:ascii="Lora" w:cs="Lora" w:eastAsia="Lora" w:hAnsi="Lora"/>
-        </w:rPr>
-      </w:pPr>
-      <w:r>
-        <w:rPr>
-          <w:rtl w:val="0"/>
-        </w:rPr>
       </w:r>
     </w:p>
     <w:p>
@@ -603,7 +601,10 @@
       <w:pPr>
         <w:pStyle w:val="Heading4"/>
         <w:ind w:left="720" w:firstLine="0"/>
-        <w:rPr/>
+        <w:rPr>
+          <w:sz w:val="24"/>
+          <w:szCs w:val="24"/>
+        </w:rPr>
       </w:pPr>
       <w:bookmarkStart w:colFirst="0" w:colLast="0" w:name="_b341jct5k0dm" w:id="1"/>
       <w:bookmarkEnd w:id="1"/>
@@ -612,6 +613,11 @@
           <w:rtl w:val="0"/>
         </w:rPr>
         <w:t xml:space="preserve">ÍNDICE</w:t>
+      </w:r>
+      <w:r>
+        <w:rPr>
+          <w:rtl w:val="0"/>
+        </w:rPr>
       </w:r>
     </w:p>
     <w:sdt>
@@ -649,10 +655,10 @@
             <w:instrText xml:space="preserve"> TOC \h \u \z \t "Heading 1,1,Heading 2,2,Heading 3,3,Heading 4,4,Heading 5,5,Heading 6,6,"</w:instrText>
             <w:fldChar w:fldCharType="separate"/>
           </w:r>
-          <w:hyperlink w:anchor="_b341jct5k0dm">
+          <w:hyperlink w:anchor="_alttohsakxyo">
             <w:r>
               <w:rPr>
-                <w:rFonts w:ascii="Arial" w:cs="Arial" w:eastAsia="Arial" w:hAnsi="Arial"/>
+                <w:rFonts w:ascii="Lora" w:cs="Lora" w:eastAsia="Lora" w:hAnsi="Lora"/>
                 <w:b w:val="0"/>
                 <w:i w:val="0"/>
                 <w:smallCaps w:val="0"/>
@@ -665,7 +671,9 @@
                 <w:vertAlign w:val="baseline"/>
                 <w:rtl w:val="0"/>
               </w:rPr>
+              <w:t xml:space="preserve">1 Introdução</w:t>
               <w:tab/>
+              <w:t xml:space="preserve">3</w:t>
             </w:r>
           </w:hyperlink>
           <w:r>
@@ -696,7 +704,7 @@
               <w:vertAlign w:val="baseline"/>
             </w:rPr>
           </w:pPr>
-          <w:hyperlink w:anchor="_alttohsakxyo">
+          <w:hyperlink w:anchor="_e65s5efe1qqi">
             <w:r>
               <w:rPr>
                 <w:rFonts w:ascii="Lora" w:cs="Lora" w:eastAsia="Lora" w:hAnsi="Lora"/>
@@ -712,7 +720,7 @@
                 <w:vertAlign w:val="baseline"/>
                 <w:rtl w:val="0"/>
               </w:rPr>
-              <w:t xml:space="preserve">1 Introdução</w:t>
+              <w:t xml:space="preserve">2 Fonte de dados</w:t>
               <w:tab/>
               <w:t xml:space="preserve">3</w:t>
             </w:r>
@@ -761,7 +769,7 @@
                 <w:vertAlign w:val="baseline"/>
                 <w:rtl w:val="0"/>
               </w:rPr>
-              <w:t xml:space="preserve">2 Tabela de controle de versão</w:t>
+              <w:t xml:space="preserve">3 Tabela de controle de versão</w:t>
               <w:tab/>
               <w:t xml:space="preserve">3</w:t>
             </w:r>
@@ -810,9 +818,58 @@
                 <w:vertAlign w:val="baseline"/>
                 <w:rtl w:val="0"/>
               </w:rPr>
-              <w:t xml:space="preserve">3 Objetivo</w:t>
+              <w:t xml:space="preserve">4 Objetivo</w:t>
               <w:tab/>
-              <w:t xml:space="preserve">3</w:t>
+              <w:t xml:space="preserve">4</w:t>
+            </w:r>
+          </w:hyperlink>
+          <w:r>
+            <w:rPr>
+              <w:rtl w:val="0"/>
+            </w:rPr>
+          </w:r>
+        </w:p>
+        <w:p>
+          <w:pPr>
+            <w:widowControl w:val="0"/>
+            <w:tabs>
+              <w:tab w:val="right" w:leader="none" w:pos="12000"/>
+            </w:tabs>
+            <w:spacing w:before="60" w:line="240" w:lineRule="auto"/>
+            <w:ind w:left="1080" w:firstLine="0"/>
+            <w:rPr>
+              <w:rFonts w:ascii="Arial" w:cs="Arial" w:eastAsia="Arial" w:hAnsi="Arial"/>
+              <w:b w:val="0"/>
+              <w:i w:val="0"/>
+              <w:smallCaps w:val="0"/>
+              <w:strike w:val="0"/>
+              <w:color w:val="000000"/>
+              <w:sz w:val="22"/>
+              <w:szCs w:val="22"/>
+              <w:u w:val="none"/>
+              <w:shd w:fill="auto" w:val="clear"/>
+              <w:vertAlign w:val="baseline"/>
+            </w:rPr>
+          </w:pPr>
+          <w:hyperlink w:anchor="_xqmtx853blqa">
+            <w:r>
+              <w:rPr>
+                <w:rFonts w:ascii="Lora" w:cs="Lora" w:eastAsia="Lora" w:hAnsi="Lora"/>
+                <w:b w:val="0"/>
+                <w:i w:val="0"/>
+                <w:smallCaps w:val="0"/>
+                <w:strike w:val="0"/>
+                <w:color w:val="000000"/>
+                <w:sz w:val="22"/>
+                <w:szCs w:val="22"/>
+                <w:u w:val="none"/>
+                <w:shd w:fill="auto" w:val="clear"/>
+                <w:vertAlign w:val="baseline"/>
+                <w:rtl w:val="0"/>
+              </w:rPr>
+              <w:t xml:space="preserve">Análise da evolução, de 1896 até 2022, da participação de mulheres em esportes olímpicos ocupados majoritariamente por homens.</w:t>
+              <w:tab/>
+              <w:t xml:space="preserve">4</w:t>
             </w:r>
           </w:hyperlink>
           <w:r>
@@ -859,9 +916,9 @@
                 <w:vertAlign w:val="baseline"/>
                 <w:rtl w:val="0"/>
               </w:rPr>
-              <w:t xml:space="preserve">4 Alcance</w:t>
+              <w:t xml:space="preserve">5 Alcance</w:t>
               <w:tab/>
-              <w:t xml:space="preserve">3</w:t>
+              <w:t xml:space="preserve">4</w:t>
             </w:r>
           </w:hyperlink>
           <w:r>
@@ -908,7 +965,7 @@
                 <w:vertAlign w:val="baseline"/>
                 <w:rtl w:val="0"/>
               </w:rPr>
-              <w:t xml:space="preserve">5 Usuário final e nível de aplicação da análise</w:t>
+              <w:t xml:space="preserve">6 Usuário final e nível de aplicação da análise</w:t>
               <w:tab/>
               <w:t xml:space="preserve">4</w:t>
             </w:r>
@@ -957,9 +1014,9 @@
                 <w:vertAlign w:val="baseline"/>
                 <w:rtl w:val="0"/>
               </w:rPr>
-              <w:t xml:space="preserve">6 Diagrama de relacionamentos entre entidades das tabelas selecionadas</w:t>
+              <w:t xml:space="preserve">7 Diagrama de relacionamentos entre entidades das tabelas selecionadas</w:t>
               <w:tab/>
-              <w:t xml:space="preserve">4</w:t>
+              <w:t xml:space="preserve">5</w:t>
             </w:r>
           </w:hyperlink>
           <w:r>
@@ -1006,9 +1063,9 @@
                 <w:vertAlign w:val="baseline"/>
                 <w:rtl w:val="0"/>
               </w:rPr>
-              <w:t xml:space="preserve">7 Lista de tabelas, com definição de chave primária e/ou chave estrangeira, conforme o caso</w:t>
+              <w:t xml:space="preserve">8 Tabelas, com definição dos campos/entidade, tipo dos campos e definição de chave primária e/ou chave estrangeira.</w:t>
               <w:tab/>
-              <w:t xml:space="preserve">4</w:t>
+              <w:t xml:space="preserve">5</w:t>
             </w:r>
           </w:hyperlink>
           <w:r>
@@ -1055,9 +1112,9 @@
                 <w:vertAlign w:val="baseline"/>
                 <w:rtl w:val="0"/>
               </w:rPr>
-              <w:t xml:space="preserve">8 Transformação</w:t>
+              <w:t xml:space="preserve">9 Transformação</w:t>
               <w:tab/>
-              <w:t xml:space="preserve">5</w:t>
+              <w:t xml:space="preserve">6</w:t>
             </w:r>
           </w:hyperlink>
           <w:r>
@@ -1104,9 +1161,27 @@
                 <w:vertAlign w:val="baseline"/>
                 <w:rtl w:val="0"/>
               </w:rPr>
-              <w:t xml:space="preserve">9 Análise funcional Dashboard</w:t>
+              <w:t xml:space="preserve">10 Análise funcional Dashboard</w:t>
+            </w:r>
+          </w:hyperlink>
+          <w:hyperlink w:anchor="_pxl8507ttr47">
+            <w:r>
+              <w:rPr>
+                <w:rFonts w:ascii="Arial" w:cs="Arial" w:eastAsia="Arial" w:hAnsi="Arial"/>
+                <w:b w:val="0"/>
+                <w:i w:val="0"/>
+                <w:smallCaps w:val="0"/>
+                <w:strike w:val="0"/>
+                <w:color w:val="000000"/>
+                <w:sz w:val="22"/>
+                <w:szCs w:val="22"/>
+                <w:u w:val="none"/>
+                <w:shd w:fill="auto" w:val="clear"/>
+                <w:vertAlign w:val="baseline"/>
+                <w:rtl w:val="0"/>
+              </w:rPr>
               <w:tab/>
-              <w:t xml:space="preserve">6</w:t>
+              <w:t xml:space="preserve">7</w:t>
             </w:r>
           </w:hyperlink>
           <w:r>
@@ -1153,9 +1228,9 @@
                 <w:vertAlign w:val="baseline"/>
                 <w:rtl w:val="0"/>
               </w:rPr>
-              <w:t xml:space="preserve">9.1  Filtros</w:t>
+              <w:t xml:space="preserve">10.1  Filtros: Em ambas as telas é possível ver um conjunto de filtros que permite navegar entre as edições, paises, sexo do atleta e periodo da edição.</w:t>
               <w:tab/>
-              <w:t xml:space="preserve">6</w:t>
+              <w:t xml:space="preserve">7</w:t>
             </w:r>
           </w:hyperlink>
           <w:r>
@@ -1202,9 +1277,9 @@
                 <w:vertAlign w:val="baseline"/>
                 <w:rtl w:val="0"/>
               </w:rPr>
-              <w:t xml:space="preserve">9.2 Página 1: Visão Geral</w:t>
+              <w:t xml:space="preserve">10.2 Página 1: Visão Geral</w:t>
               <w:tab/>
-              <w:t xml:space="preserve">6</w:t>
+              <w:t xml:space="preserve">7</w:t>
             </w:r>
           </w:hyperlink>
           <w:r>
@@ -1251,9 +1326,9 @@
                 <w:vertAlign w:val="baseline"/>
                 <w:rtl w:val="0"/>
               </w:rPr>
-              <w:t xml:space="preserve">9.2.1 Nome do gráfico: Conjunto de cards</w:t>
+              <w:t xml:space="preserve">10.2.1 Nome do gráfico: Conjunto de cards</w:t>
               <w:tab/>
-              <w:t xml:space="preserve">6</w:t>
+              <w:t xml:space="preserve">7</w:t>
             </w:r>
           </w:hyperlink>
           <w:r>
@@ -1300,9 +1375,9 @@
                 <w:vertAlign w:val="baseline"/>
                 <w:rtl w:val="0"/>
               </w:rPr>
-              <w:t xml:space="preserve">9.2.2 Nome do gráfico: Top 10 países com mais medalhas</w:t>
+              <w:t xml:space="preserve">10.2.2 Nome do gráfico: Top 10 países com mais medalhas</w:t>
               <w:tab/>
-              <w:t xml:space="preserve">7</w:t>
+              <w:t xml:space="preserve">8</w:t>
             </w:r>
           </w:hyperlink>
           <w:r>
@@ -1349,9 +1424,9 @@
                 <w:vertAlign w:val="baseline"/>
                 <w:rtl w:val="0"/>
               </w:rPr>
-              <w:t xml:space="preserve">9.2.3 Nome do gráfico: Relação de medalhas por país</w:t>
+              <w:t xml:space="preserve">10.2.3 Nome do gráfico: Relação de medalhas por país</w:t>
               <w:tab/>
-              <w:t xml:space="preserve">7</w:t>
+              <w:t xml:space="preserve">8</w:t>
             </w:r>
           </w:hyperlink>
           <w:r>
@@ -1398,9 +1473,9 @@
                 <w:vertAlign w:val="baseline"/>
                 <w:rtl w:val="0"/>
               </w:rPr>
-              <w:t xml:space="preserve">9.3 Página 2: Visão Geográfica/Temporal</w:t>
+              <w:t xml:space="preserve">10.3 Página 2: Visão Geográfica/Temporal</w:t>
               <w:tab/>
-              <w:t xml:space="preserve">7</w:t>
+              <w:t xml:space="preserve">8</w:t>
             </w:r>
           </w:hyperlink>
           <w:r>
@@ -1447,9 +1522,9 @@
                 <w:vertAlign w:val="baseline"/>
                 <w:rtl w:val="0"/>
               </w:rPr>
-              <w:t xml:space="preserve">9.4 Página 3: Visão Temporal</w:t>
+              <w:t xml:space="preserve">10.4 Página 3: Visão Temporal</w:t>
               <w:tab/>
-              <w:t xml:space="preserve">7</w:t>
+              <w:t xml:space="preserve">9</w:t>
             </w:r>
           </w:hyperlink>
           <w:r>
@@ -1496,9 +1571,9 @@
                 <w:vertAlign w:val="baseline"/>
                 <w:rtl w:val="0"/>
               </w:rPr>
-              <w:t xml:space="preserve">10 Medidas calculadas</w:t>
+              <w:t xml:space="preserve">11 Medidas calculadas</w:t>
               <w:tab/>
-              <w:t xml:space="preserve">8</w:t>
+              <w:t xml:space="preserve">9</w:t>
             </w:r>
           </w:hyperlink>
           <w:r>
@@ -1545,9 +1620,9 @@
                 <w:vertAlign w:val="baseline"/>
                 <w:rtl w:val="0"/>
               </w:rPr>
-              <w:t xml:space="preserve">10.1 Nome da medida: % de sexo feminino</w:t>
+              <w:t xml:space="preserve">11.1 Nome da medida: % de sexo feminino</w:t>
               <w:tab/>
-              <w:t xml:space="preserve">8</w:t>
+              <w:t xml:space="preserve">9</w:t>
             </w:r>
           </w:hyperlink>
           <w:r>
@@ -1594,9 +1669,9 @@
                 <w:vertAlign w:val="baseline"/>
                 <w:rtl w:val="0"/>
               </w:rPr>
-              <w:t xml:space="preserve">10.2 Nome da medida: % sexo masculino</w:t>
+              <w:t xml:space="preserve">11.2 Nome da medida: % sexo masculino</w:t>
               <w:tab/>
-              <w:t xml:space="preserve">8</w:t>
+              <w:t xml:space="preserve">9</w:t>
             </w:r>
           </w:hyperlink>
           <w:r>
@@ -1643,9 +1718,9 @@
                 <w:vertAlign w:val="baseline"/>
                 <w:rtl w:val="0"/>
               </w:rPr>
-              <w:t xml:space="preserve">10.3 Nome da medida: % todos mistos</w:t>
+              <w:t xml:space="preserve">11.3 Nome da medida: % todos mistos</w:t>
               <w:tab/>
-              <w:t xml:space="preserve">8</w:t>
+              <w:t xml:space="preserve">10</w:t>
             </w:r>
           </w:hyperlink>
           <w:r>
@@ -1692,9 +1767,9 @@
                 <w:vertAlign w:val="baseline"/>
                 <w:rtl w:val="0"/>
               </w:rPr>
-              <w:t xml:space="preserve">10.4 Nome da medida: No de edições</w:t>
+              <w:t xml:space="preserve">11.4 Nome da medida: No de edições</w:t>
               <w:tab/>
-              <w:t xml:space="preserve">8</w:t>
+              <w:t xml:space="preserve">10</w:t>
             </w:r>
           </w:hyperlink>
           <w:r>
@@ -1741,9 +1816,9 @@
                 <w:vertAlign w:val="baseline"/>
                 <w:rtl w:val="0"/>
               </w:rPr>
-              <w:t xml:space="preserve">11 Colunas calculadas</w:t>
+              <w:t xml:space="preserve">12 Colunas calculadas</w:t>
               <w:tab/>
-              <w:t xml:space="preserve">8</w:t>
+              <w:t xml:space="preserve">10</w:t>
             </w:r>
           </w:hyperlink>
           <w:r>
@@ -1790,9 +1865,9 @@
                 <w:vertAlign w:val="baseline"/>
                 <w:rtl w:val="0"/>
               </w:rPr>
-              <w:t xml:space="preserve">11.1 Nome da coluna calculada: Sex2</w:t>
+              <w:t xml:space="preserve">12.1 Nome da coluna calculada: Sex2</w:t>
               <w:tab/>
-              <w:t xml:space="preserve">8</w:t>
+              <w:t xml:space="preserve">10</w:t>
             </w:r>
           </w:hyperlink>
           <w:r>
@@ -1839,9 +1914,9 @@
                 <w:vertAlign w:val="baseline"/>
                 <w:rtl w:val="0"/>
               </w:rPr>
-              <w:t xml:space="preserve">11.2 Nome coluna calculada: sex num</w:t>
+              <w:t xml:space="preserve">12.2 Nome coluna calculada: sex num</w:t>
               <w:tab/>
-              <w:t xml:space="preserve">9</w:t>
+              <w:t xml:space="preserve">10</w:t>
             </w:r>
           </w:hyperlink>
           <w:r>
@@ -1888,9 +1963,9 @@
                 <w:vertAlign w:val="baseline"/>
                 <w:rtl w:val="0"/>
               </w:rPr>
-              <w:t xml:space="preserve">11.3 Nome coluna calculada: Ano</w:t>
+              <w:t xml:space="preserve">12.3 Nome coluna calculada: Ano</w:t>
               <w:tab/>
-              <w:t xml:space="preserve">9</w:t>
+              <w:t xml:space="preserve">10</w:t>
             </w:r>
           </w:hyperlink>
           <w:r>
@@ -1937,9 +2012,9 @@
                 <w:vertAlign w:val="baseline"/>
                 <w:rtl w:val="0"/>
               </w:rPr>
-              <w:t xml:space="preserve">11.4 Tabela calendário</w:t>
+              <w:t xml:space="preserve">12.4 Tabela calendário</w:t>
               <w:tab/>
-              <w:t xml:space="preserve">9</w:t>
+              <w:t xml:space="preserve">11</w:t>
             </w:r>
           </w:hyperlink>
           <w:r>
@@ -1986,9 +2061,9 @@
                 <w:vertAlign w:val="baseline"/>
                 <w:rtl w:val="0"/>
               </w:rPr>
-              <w:t xml:space="preserve">11.5 Medida calculada com variável ( 1 medida de agregação)</w:t>
+              <w:t xml:space="preserve">12.5 Medida calculada com variável ( 1 medida de agregação)</w:t>
               <w:tab/>
-              <w:t xml:space="preserve">9</w:t>
+              <w:t xml:space="preserve">11</w:t>
             </w:r>
           </w:hyperlink>
           <w:r>
@@ -2035,9 +2110,9 @@
                 <w:vertAlign w:val="baseline"/>
                 <w:rtl w:val="0"/>
               </w:rPr>
-              <w:t xml:space="preserve">11.6 Medida calculada com duas variáveis (1 função de agregação + inteligência de tempo)</w:t>
+              <w:t xml:space="preserve">12.6 Medida calculada com duas variáveis (1 função de agregação + inteligência de tempo)</w:t>
               <w:tab/>
-              <w:t xml:space="preserve">10</w:t>
+              <w:t xml:space="preserve">12</w:t>
             </w:r>
           </w:hyperlink>
           <w:r>
@@ -2084,9 +2159,9 @@
                 <w:vertAlign w:val="baseline"/>
                 <w:rtl w:val="0"/>
               </w:rPr>
-              <w:t xml:space="preserve">11. 7 Medida calculada com parâmetro ( 1 função de agregação)</w:t>
+              <w:t xml:space="preserve">12. 7 Medida calculada com parâmetro ( 1 função de agregação)</w:t>
               <w:tab/>
-              <w:t xml:space="preserve">10</w:t>
+              <w:t xml:space="preserve">12</w:t>
             </w:r>
           </w:hyperlink>
           <w:r>
@@ -2133,9 +2208,9 @@
                 <w:vertAlign w:val="baseline"/>
                 <w:rtl w:val="0"/>
               </w:rPr>
-              <w:t xml:space="preserve">12 Ferramentas tecnológicas implementadas</w:t>
+              <w:t xml:space="preserve">13 Ferramentas tecnológicas implementadas</w:t>
               <w:tab/>
-              <w:t xml:space="preserve">11</w:t>
+              <w:t xml:space="preserve">13</w:t>
             </w:r>
           </w:hyperlink>
           <w:r>
@@ -2182,9 +2257,9 @@
                 <w:vertAlign w:val="baseline"/>
                 <w:rtl w:val="0"/>
               </w:rPr>
-              <w:t xml:space="preserve">13 Diretrizes futuras</w:t>
+              <w:t xml:space="preserve">14 Diretrizes futuras</w:t>
               <w:tab/>
-              <w:t xml:space="preserve">11</w:t>
+              <w:t xml:space="preserve">13</w:t>
             </w:r>
           </w:hyperlink>
           <w:r>
@@ -2200,27 +2275,11 @@
     </w:sdt>
     <w:p>
       <w:pPr>
-        <w:rPr/>
-      </w:pPr>
-      <w:r>
-        <w:rPr>
-          <w:rtl w:val="0"/>
-        </w:rPr>
-      </w:r>
-    </w:p>
-    <w:p>
-      <w:pPr>
-        <w:rPr/>
-      </w:pPr>
-      <w:r>
-        <w:rPr>
-          <w:rtl w:val="0"/>
-        </w:rPr>
-      </w:r>
-    </w:p>
-    <w:p>
-      <w:pPr>
-        <w:rPr/>
+        <w:rPr>
+          <w:rFonts w:ascii="Lora" w:cs="Lora" w:eastAsia="Lora" w:hAnsi="Lora"/>
+          <w:sz w:val="24"/>
+          <w:szCs w:val="24"/>
+        </w:rPr>
       </w:pPr>
       <w:r>
         <w:rPr>
@@ -2237,10 +2296,12 @@
           <w:footerReference r:id="rId8" w:type="first"/>
           <w:pgSz w:h="16834" w:w="11909" w:orient="portrait"/>
           <w:pgMar w:bottom="1440" w:top="1440" w:left="1559.0551181102362" w:right="1440" w:header="720" w:footer="720"/>
-          <w:pgNumType w:start="1"/>
-          <w:titlePg w:val="1"/>
+          <w:pgNumType w:start="0"/>
         </w:sectPr>
       </w:pPr>
+      <w:r>
+        <w:br w:type="page"/>
+      </w:r>
       <w:r>
         <w:rPr>
           <w:rtl w:val="0"/>
@@ -2451,6 +2512,461 @@
         <w:pStyle w:val="Heading4"/>
         <w:ind w:left="0" w:firstLine="0"/>
         <w:jc w:val="both"/>
+        <w:rPr/>
+      </w:pPr>
+      <w:bookmarkStart w:colFirst="0" w:colLast="0" w:name="_e65s5efe1qqi" w:id="3"/>
+      <w:bookmarkEnd w:id="3"/>
+      <w:r>
+        <w:rPr>
+          <w:rtl w:val="0"/>
+        </w:rPr>
+        <w:t xml:space="preserve">2 Fonte de dados</w:t>
+      </w:r>
+    </w:p>
+    <w:p>
+      <w:pPr>
+        <w:rPr/>
+      </w:pPr>
+      <w:r>
+        <w:rPr>
+          <w:rtl w:val="0"/>
+        </w:rPr>
+      </w:r>
+    </w:p>
+    <w:p>
+      <w:pPr>
+        <w:keepNext w:val="0"/>
+        <w:keepLines w:val="0"/>
+        <w:pageBreakBefore w:val="0"/>
+        <w:widowControl w:val="1"/>
+        <w:pBdr>
+          <w:top w:space="0" w:sz="0" w:val="nil"/>
+          <w:left w:space="0" w:sz="0" w:val="nil"/>
+          <w:bottom w:space="0" w:sz="0" w:val="nil"/>
+          <w:right w:space="0" w:sz="0" w:val="nil"/>
+          <w:between w:space="0" w:sz="0" w:val="nil"/>
+        </w:pBdr>
+        <w:shd w:fill="auto" w:val="clear"/>
+        <w:spacing w:after="0" w:before="0" w:line="276" w:lineRule="auto"/>
+        <w:ind w:left="0" w:right="0" w:firstLine="720"/>
+        <w:jc w:val="both"/>
+        <w:rPr>
+          <w:rFonts w:ascii="Lora Medium" w:cs="Lora Medium" w:eastAsia="Lora Medium" w:hAnsi="Lora Medium"/>
+          <w:sz w:val="24"/>
+          <w:szCs w:val="24"/>
+          <w:highlight w:val="white"/>
+        </w:rPr>
+      </w:pPr>
+      <w:r>
+        <w:rPr>
+          <w:rFonts w:ascii="Lora Medium" w:cs="Lora Medium" w:eastAsia="Lora Medium" w:hAnsi="Lora Medium"/>
+          <w:sz w:val="24"/>
+          <w:szCs w:val="24"/>
+          <w:highlight w:val="white"/>
+          <w:rtl w:val="0"/>
+        </w:rPr>
+        <w:t xml:space="preserve">Arquivos no formato csv adquiridos do portal Kaggle.</w:t>
+      </w:r>
+    </w:p>
+    <w:p>
+      <w:pPr>
+        <w:keepNext w:val="0"/>
+        <w:keepLines w:val="0"/>
+        <w:pageBreakBefore w:val="0"/>
+        <w:widowControl w:val="1"/>
+        <w:pBdr>
+          <w:top w:space="0" w:sz="0" w:val="nil"/>
+          <w:left w:space="0" w:sz="0" w:val="nil"/>
+          <w:bottom w:space="0" w:sz="0" w:val="nil"/>
+          <w:right w:space="0" w:sz="0" w:val="nil"/>
+          <w:between w:space="0" w:sz="0" w:val="nil"/>
+        </w:pBdr>
+        <w:shd w:fill="auto" w:val="clear"/>
+        <w:spacing w:after="0" w:before="0" w:line="276" w:lineRule="auto"/>
+        <w:ind w:left="0" w:right="0" w:firstLine="720"/>
+        <w:jc w:val="both"/>
+        <w:rPr>
+          <w:rFonts w:ascii="Lora Medium" w:cs="Lora Medium" w:eastAsia="Lora Medium" w:hAnsi="Lora Medium"/>
+          <w:sz w:val="24"/>
+          <w:szCs w:val="24"/>
+          <w:highlight w:val="white"/>
+        </w:rPr>
+      </w:pPr>
+      <w:r>
+        <w:rPr>
+          <w:rtl w:val="0"/>
+        </w:rPr>
+      </w:r>
+    </w:p>
+    <w:p>
+      <w:pPr>
+        <w:keepNext w:val="0"/>
+        <w:keepLines w:val="0"/>
+        <w:pageBreakBefore w:val="0"/>
+        <w:widowControl w:val="1"/>
+        <w:pBdr>
+          <w:top w:space="0" w:sz="0" w:val="nil"/>
+          <w:left w:space="0" w:sz="0" w:val="nil"/>
+          <w:bottom w:space="0" w:sz="0" w:val="nil"/>
+          <w:right w:space="0" w:sz="0" w:val="nil"/>
+          <w:between w:space="0" w:sz="0" w:val="nil"/>
+        </w:pBdr>
+        <w:shd w:fill="auto" w:val="clear"/>
+        <w:spacing w:after="0" w:before="0" w:line="276" w:lineRule="auto"/>
+        <w:ind w:left="0" w:right="0" w:firstLine="720"/>
+        <w:jc w:val="both"/>
+        <w:rPr>
+          <w:rFonts w:ascii="Lora Medium" w:cs="Lora Medium" w:eastAsia="Lora Medium" w:hAnsi="Lora Medium"/>
+          <w:sz w:val="24"/>
+          <w:szCs w:val="24"/>
+          <w:highlight w:val="white"/>
+        </w:rPr>
+      </w:pPr>
+      <w:r>
+        <w:rPr>
+          <w:rFonts w:ascii="Lora Medium" w:cs="Lora Medium" w:eastAsia="Lora Medium" w:hAnsi="Lora Medium"/>
+          <w:sz w:val="24"/>
+          <w:szCs w:val="24"/>
+          <w:highlight w:val="white"/>
+          <w:rtl w:val="0"/>
+        </w:rPr>
+        <w:t xml:space="preserve">Link de acesso aos dados utilizados: </w:t>
+      </w:r>
+    </w:p>
+    <w:p>
+      <w:pPr>
+        <w:keepNext w:val="0"/>
+        <w:keepLines w:val="0"/>
+        <w:pageBreakBefore w:val="0"/>
+        <w:widowControl w:val="1"/>
+        <w:pBdr>
+          <w:top w:space="0" w:sz="0" w:val="nil"/>
+          <w:left w:space="0" w:sz="0" w:val="nil"/>
+          <w:bottom w:space="0" w:sz="0" w:val="nil"/>
+          <w:right w:space="0" w:sz="0" w:val="nil"/>
+          <w:between w:space="0" w:sz="0" w:val="nil"/>
+        </w:pBdr>
+        <w:shd w:fill="auto" w:val="clear"/>
+        <w:spacing w:after="0" w:before="0" w:line="276" w:lineRule="auto"/>
+        <w:ind w:left="0" w:right="0" w:firstLine="720"/>
+        <w:jc w:val="both"/>
+        <w:rPr>
+          <w:rFonts w:ascii="Lora Medium" w:cs="Lora Medium" w:eastAsia="Lora Medium" w:hAnsi="Lora Medium"/>
+          <w:sz w:val="24"/>
+          <w:szCs w:val="24"/>
+          <w:highlight w:val="white"/>
+        </w:rPr>
+      </w:pPr>
+      <w:hyperlink r:id="rId9">
+        <w:r>
+          <w:rPr>
+            <w:rFonts w:ascii="Lora Medium" w:cs="Lora Medium" w:eastAsia="Lora Medium" w:hAnsi="Lora Medium"/>
+            <w:color w:val="1155cc"/>
+            <w:sz w:val="24"/>
+            <w:szCs w:val="24"/>
+            <w:highlight w:val="white"/>
+            <w:u w:val="single"/>
+            <w:rtl w:val="0"/>
+          </w:rPr>
+          <w:t xml:space="preserve">Olympic Historical Dataset From Olympedia.org | Kaggle</w:t>
+        </w:r>
+      </w:hyperlink>
+      <w:r>
+        <w:rPr>
+          <w:rtl w:val="0"/>
+        </w:rPr>
+      </w:r>
+    </w:p>
+    <w:p>
+      <w:pPr>
+        <w:keepNext w:val="0"/>
+        <w:keepLines w:val="0"/>
+        <w:pageBreakBefore w:val="0"/>
+        <w:widowControl w:val="1"/>
+        <w:pBdr>
+          <w:top w:space="0" w:sz="0" w:val="nil"/>
+          <w:left w:space="0" w:sz="0" w:val="nil"/>
+          <w:bottom w:space="0" w:sz="0" w:val="nil"/>
+          <w:right w:space="0" w:sz="0" w:val="nil"/>
+          <w:between w:space="0" w:sz="0" w:val="nil"/>
+        </w:pBdr>
+        <w:shd w:fill="auto" w:val="clear"/>
+        <w:spacing w:after="0" w:before="0" w:line="276" w:lineRule="auto"/>
+        <w:ind w:left="0" w:right="0" w:firstLine="720"/>
+        <w:jc w:val="both"/>
+        <w:rPr>
+          <w:rFonts w:ascii="Lora Medium" w:cs="Lora Medium" w:eastAsia="Lora Medium" w:hAnsi="Lora Medium"/>
+          <w:sz w:val="24"/>
+          <w:szCs w:val="24"/>
+          <w:highlight w:val="white"/>
+        </w:rPr>
+      </w:pPr>
+      <w:r>
+        <w:rPr>
+          <w:rtl w:val="0"/>
+        </w:rPr>
+      </w:r>
+    </w:p>
+    <w:p>
+      <w:pPr>
+        <w:keepNext w:val="0"/>
+        <w:keepLines w:val="0"/>
+        <w:pageBreakBefore w:val="0"/>
+        <w:widowControl w:val="1"/>
+        <w:pBdr>
+          <w:top w:space="0" w:sz="0" w:val="nil"/>
+          <w:left w:space="0" w:sz="0" w:val="nil"/>
+          <w:bottom w:space="0" w:sz="0" w:val="nil"/>
+          <w:right w:space="0" w:sz="0" w:val="nil"/>
+          <w:between w:space="0" w:sz="0" w:val="nil"/>
+        </w:pBdr>
+        <w:shd w:fill="auto" w:val="clear"/>
+        <w:spacing w:after="0" w:before="0" w:line="276" w:lineRule="auto"/>
+        <w:ind w:left="0" w:right="0" w:firstLine="720"/>
+        <w:jc w:val="both"/>
+        <w:rPr>
+          <w:rFonts w:ascii="Lora Medium" w:cs="Lora Medium" w:eastAsia="Lora Medium" w:hAnsi="Lora Medium"/>
+          <w:sz w:val="24"/>
+          <w:szCs w:val="24"/>
+          <w:highlight w:val="white"/>
+        </w:rPr>
+      </w:pPr>
+      <w:r>
+        <w:rPr>
+          <w:rFonts w:ascii="Lora Medium" w:cs="Lora Medium" w:eastAsia="Lora Medium" w:hAnsi="Lora Medium"/>
+          <w:sz w:val="24"/>
+          <w:szCs w:val="24"/>
+          <w:highlight w:val="white"/>
+          <w:rtl w:val="0"/>
+        </w:rPr>
+        <w:t xml:space="preserve">Arquivos empregados:</w:t>
+      </w:r>
+    </w:p>
+    <w:p>
+      <w:pPr>
+        <w:keepNext w:val="0"/>
+        <w:keepLines w:val="0"/>
+        <w:pageBreakBefore w:val="0"/>
+        <w:widowControl w:val="1"/>
+        <w:pBdr>
+          <w:top w:space="0" w:sz="0" w:val="nil"/>
+          <w:left w:space="0" w:sz="0" w:val="nil"/>
+          <w:bottom w:space="0" w:sz="0" w:val="nil"/>
+          <w:right w:space="0" w:sz="0" w:val="nil"/>
+          <w:between w:space="0" w:sz="0" w:val="nil"/>
+        </w:pBdr>
+        <w:shd w:fill="auto" w:val="clear"/>
+        <w:spacing w:after="0" w:before="0" w:line="276" w:lineRule="auto"/>
+        <w:ind w:left="720" w:right="0" w:firstLine="720"/>
+        <w:jc w:val="both"/>
+        <w:rPr>
+          <w:rFonts w:ascii="Lora Medium" w:cs="Lora Medium" w:eastAsia="Lora Medium" w:hAnsi="Lora Medium"/>
+          <w:sz w:val="24"/>
+          <w:szCs w:val="24"/>
+          <w:highlight w:val="white"/>
+        </w:rPr>
+      </w:pPr>
+      <w:r>
+        <w:rPr>
+          <w:rFonts w:ascii="Lora Medium" w:cs="Lora Medium" w:eastAsia="Lora Medium" w:hAnsi="Lora Medium"/>
+          <w:sz w:val="24"/>
+          <w:szCs w:val="24"/>
+          <w:highlight w:val="white"/>
+          <w:rtl w:val="0"/>
+        </w:rPr>
+        <w:t xml:space="preserve">1. Olympic_Athlete_Bio.csv</w:t>
+      </w:r>
+    </w:p>
+    <w:p>
+      <w:pPr>
+        <w:keepNext w:val="0"/>
+        <w:keepLines w:val="0"/>
+        <w:pageBreakBefore w:val="0"/>
+        <w:widowControl w:val="1"/>
+        <w:pBdr>
+          <w:top w:space="0" w:sz="0" w:val="nil"/>
+          <w:left w:space="0" w:sz="0" w:val="nil"/>
+          <w:bottom w:space="0" w:sz="0" w:val="nil"/>
+          <w:right w:space="0" w:sz="0" w:val="nil"/>
+          <w:between w:space="0" w:sz="0" w:val="nil"/>
+        </w:pBdr>
+        <w:shd w:fill="auto" w:val="clear"/>
+        <w:spacing w:after="0" w:before="0" w:line="276" w:lineRule="auto"/>
+        <w:ind w:left="720" w:right="0" w:firstLine="720"/>
+        <w:jc w:val="both"/>
+        <w:rPr>
+          <w:rFonts w:ascii="Lora Medium" w:cs="Lora Medium" w:eastAsia="Lora Medium" w:hAnsi="Lora Medium"/>
+          <w:sz w:val="24"/>
+          <w:szCs w:val="24"/>
+          <w:highlight w:val="white"/>
+        </w:rPr>
+      </w:pPr>
+      <w:r>
+        <w:rPr>
+          <w:rFonts w:ascii="Lora Medium" w:cs="Lora Medium" w:eastAsia="Lora Medium" w:hAnsi="Lora Medium"/>
+          <w:sz w:val="24"/>
+          <w:szCs w:val="24"/>
+          <w:highlight w:val="white"/>
+          <w:rtl w:val="0"/>
+        </w:rPr>
+        <w:t xml:space="preserve">2. Olympic_Athlete_Event_Results.csv</w:t>
+      </w:r>
+    </w:p>
+    <w:p>
+      <w:pPr>
+        <w:keepNext w:val="0"/>
+        <w:keepLines w:val="0"/>
+        <w:pageBreakBefore w:val="0"/>
+        <w:widowControl w:val="1"/>
+        <w:pBdr>
+          <w:top w:space="0" w:sz="0" w:val="nil"/>
+          <w:left w:space="0" w:sz="0" w:val="nil"/>
+          <w:bottom w:space="0" w:sz="0" w:val="nil"/>
+          <w:right w:space="0" w:sz="0" w:val="nil"/>
+          <w:between w:space="0" w:sz="0" w:val="nil"/>
+        </w:pBdr>
+        <w:shd w:fill="auto" w:val="clear"/>
+        <w:spacing w:after="0" w:before="0" w:line="276" w:lineRule="auto"/>
+        <w:ind w:left="720" w:right="0" w:firstLine="720"/>
+        <w:jc w:val="both"/>
+        <w:rPr>
+          <w:rFonts w:ascii="Lora Medium" w:cs="Lora Medium" w:eastAsia="Lora Medium" w:hAnsi="Lora Medium"/>
+          <w:sz w:val="24"/>
+          <w:szCs w:val="24"/>
+          <w:highlight w:val="white"/>
+        </w:rPr>
+      </w:pPr>
+      <w:r>
+        <w:rPr>
+          <w:rFonts w:ascii="Lora Medium" w:cs="Lora Medium" w:eastAsia="Lora Medium" w:hAnsi="Lora Medium"/>
+          <w:sz w:val="24"/>
+          <w:szCs w:val="24"/>
+          <w:highlight w:val="white"/>
+          <w:rtl w:val="0"/>
+        </w:rPr>
+        <w:t xml:space="preserve">3. Olympic_Games_Medal_Tally.csv</w:t>
+      </w:r>
+    </w:p>
+    <w:p>
+      <w:pPr>
+        <w:keepNext w:val="0"/>
+        <w:keepLines w:val="0"/>
+        <w:pageBreakBefore w:val="0"/>
+        <w:widowControl w:val="1"/>
+        <w:pBdr>
+          <w:top w:space="0" w:sz="0" w:val="nil"/>
+          <w:left w:space="0" w:sz="0" w:val="nil"/>
+          <w:bottom w:space="0" w:sz="0" w:val="nil"/>
+          <w:right w:space="0" w:sz="0" w:val="nil"/>
+          <w:between w:space="0" w:sz="0" w:val="nil"/>
+        </w:pBdr>
+        <w:shd w:fill="auto" w:val="clear"/>
+        <w:spacing w:after="0" w:before="0" w:line="276" w:lineRule="auto"/>
+        <w:ind w:left="720" w:right="0" w:firstLine="720"/>
+        <w:jc w:val="both"/>
+        <w:rPr>
+          <w:rFonts w:ascii="Lora Medium" w:cs="Lora Medium" w:eastAsia="Lora Medium" w:hAnsi="Lora Medium"/>
+          <w:sz w:val="24"/>
+          <w:szCs w:val="24"/>
+          <w:highlight w:val="white"/>
+        </w:rPr>
+      </w:pPr>
+      <w:r>
+        <w:rPr>
+          <w:rFonts w:ascii="Lora Medium" w:cs="Lora Medium" w:eastAsia="Lora Medium" w:hAnsi="Lora Medium"/>
+          <w:sz w:val="24"/>
+          <w:szCs w:val="24"/>
+          <w:highlight w:val="white"/>
+          <w:rtl w:val="0"/>
+        </w:rPr>
+        <w:t xml:space="preserve">4. Olympic_Results.csv</w:t>
+      </w:r>
+    </w:p>
+    <w:p>
+      <w:pPr>
+        <w:keepNext w:val="0"/>
+        <w:keepLines w:val="0"/>
+        <w:pageBreakBefore w:val="0"/>
+        <w:widowControl w:val="1"/>
+        <w:pBdr>
+          <w:top w:space="0" w:sz="0" w:val="nil"/>
+          <w:left w:space="0" w:sz="0" w:val="nil"/>
+          <w:bottom w:space="0" w:sz="0" w:val="nil"/>
+          <w:right w:space="0" w:sz="0" w:val="nil"/>
+          <w:between w:space="0" w:sz="0" w:val="nil"/>
+        </w:pBdr>
+        <w:shd w:fill="auto" w:val="clear"/>
+        <w:spacing w:after="0" w:before="0" w:line="276" w:lineRule="auto"/>
+        <w:ind w:left="720" w:right="0" w:firstLine="720"/>
+        <w:jc w:val="both"/>
+        <w:rPr>
+          <w:rFonts w:ascii="Lora Medium" w:cs="Lora Medium" w:eastAsia="Lora Medium" w:hAnsi="Lora Medium"/>
+          <w:sz w:val="24"/>
+          <w:szCs w:val="24"/>
+          <w:highlight w:val="white"/>
+        </w:rPr>
+      </w:pPr>
+      <w:r>
+        <w:rPr>
+          <w:rFonts w:ascii="Lora Medium" w:cs="Lora Medium" w:eastAsia="Lora Medium" w:hAnsi="Lora Medium"/>
+          <w:sz w:val="24"/>
+          <w:szCs w:val="24"/>
+          <w:highlight w:val="white"/>
+          <w:rtl w:val="0"/>
+        </w:rPr>
+        <w:t xml:space="preserve">5. Olympics_Country.csv</w:t>
+      </w:r>
+    </w:p>
+    <w:p>
+      <w:pPr>
+        <w:keepNext w:val="0"/>
+        <w:keepLines w:val="0"/>
+        <w:pageBreakBefore w:val="0"/>
+        <w:widowControl w:val="1"/>
+        <w:pBdr>
+          <w:top w:space="0" w:sz="0" w:val="nil"/>
+          <w:left w:space="0" w:sz="0" w:val="nil"/>
+          <w:bottom w:space="0" w:sz="0" w:val="nil"/>
+          <w:right w:space="0" w:sz="0" w:val="nil"/>
+          <w:between w:space="0" w:sz="0" w:val="nil"/>
+        </w:pBdr>
+        <w:shd w:fill="auto" w:val="clear"/>
+        <w:spacing w:after="0" w:before="0" w:line="276" w:lineRule="auto"/>
+        <w:ind w:left="720" w:right="0" w:firstLine="720"/>
+        <w:jc w:val="both"/>
+        <w:rPr>
+          <w:rFonts w:ascii="Lora Medium" w:cs="Lora Medium" w:eastAsia="Lora Medium" w:hAnsi="Lora Medium"/>
+          <w:sz w:val="24"/>
+          <w:szCs w:val="24"/>
+          <w:highlight w:val="white"/>
+        </w:rPr>
+      </w:pPr>
+      <w:r>
+        <w:rPr>
+          <w:rFonts w:ascii="Lora Medium" w:cs="Lora Medium" w:eastAsia="Lora Medium" w:hAnsi="Lora Medium"/>
+          <w:sz w:val="24"/>
+          <w:szCs w:val="24"/>
+          <w:highlight w:val="white"/>
+          <w:rtl w:val="0"/>
+        </w:rPr>
+        <w:t xml:space="preserve">6. Olympics_Games.csv</w:t>
+      </w:r>
+    </w:p>
+    <w:p>
+      <w:pPr>
+        <w:rPr/>
+      </w:pPr>
+      <w:r>
+        <w:rPr>
+          <w:rtl w:val="0"/>
+        </w:rPr>
+      </w:r>
+    </w:p>
+    <w:p>
+      <w:pPr>
+        <w:pStyle w:val="Heading4"/>
+        <w:ind w:left="0" w:firstLine="0"/>
+        <w:jc w:val="both"/>
         <w:rPr>
           <w:rFonts w:ascii="Lora" w:cs="Lora" w:eastAsia="Lora" w:hAnsi="Lora"/>
           <w:b w:val="1"/>
@@ -2458,13 +2974,19 @@
           <w:szCs w:val="26"/>
         </w:rPr>
       </w:pPr>
-      <w:bookmarkStart w:colFirst="0" w:colLast="0" w:name="_4kchr264wkmw" w:id="3"/>
-      <w:bookmarkEnd w:id="3"/>
-      <w:r>
-        <w:rPr>
-          <w:rtl w:val="0"/>
-        </w:rPr>
-        <w:t xml:space="preserve">2 </w:t>
+      <w:bookmarkStart w:colFirst="0" w:colLast="0" w:name="_4kchr264wkmw" w:id="4"/>
+      <w:bookmarkEnd w:id="4"/>
+      <w:r>
+        <w:rPr>
+          <w:rtl w:val="0"/>
+        </w:rPr>
+        <w:t xml:space="preserve">3</w:t>
+      </w:r>
+      <w:r>
+        <w:rPr>
+          <w:rtl w:val="0"/>
+        </w:rPr>
+        <w:t xml:space="preserve"> </w:t>
       </w:r>
       <w:r>
         <w:rPr>
@@ -3034,13 +3556,19 @@
         <w:jc w:val="left"/>
         <w:rPr/>
       </w:pPr>
-      <w:bookmarkStart w:colFirst="0" w:colLast="0" w:name="_ldqtbv5zubf1" w:id="4"/>
-      <w:bookmarkEnd w:id="4"/>
-      <w:r>
-        <w:rPr>
-          <w:rtl w:val="0"/>
-        </w:rPr>
-        <w:t xml:space="preserve">3 </w:t>
+      <w:bookmarkStart w:colFirst="0" w:colLast="0" w:name="_ldqtbv5zubf1" w:id="5"/>
+      <w:bookmarkEnd w:id="5"/>
+      <w:r>
+        <w:rPr>
+          <w:rtl w:val="0"/>
+        </w:rPr>
+        <w:t xml:space="preserve">4</w:t>
+      </w:r>
+      <w:r>
+        <w:rPr>
+          <w:rtl w:val="0"/>
+        </w:rPr>
+        <w:t xml:space="preserve"> </w:t>
       </w:r>
       <w:r>
         <w:rPr>
@@ -3074,8 +3602,8 @@
           <w:highlight w:val="white"/>
         </w:rPr>
       </w:pPr>
-      <w:bookmarkStart w:colFirst="0" w:colLast="0" w:name="_xqmtx853blqa" w:id="5"/>
-      <w:bookmarkEnd w:id="5"/>
+      <w:bookmarkStart w:colFirst="0" w:colLast="0" w:name="_xqmtx853blqa" w:id="6"/>
+      <w:bookmarkEnd w:id="6"/>
       <w:r>
         <w:rPr>
           <w:b w:val="0"/>
@@ -3123,13 +3651,13 @@
         <w:jc w:val="left"/>
         <w:rPr/>
       </w:pPr>
-      <w:bookmarkStart w:colFirst="0" w:colLast="0" w:name="_fb037766onyh" w:id="6"/>
-      <w:bookmarkEnd w:id="6"/>
-      <w:r>
-        <w:rPr>
-          <w:rtl w:val="0"/>
-        </w:rPr>
-        <w:t xml:space="preserve">4 </w:t>
+      <w:bookmarkStart w:colFirst="0" w:colLast="0" w:name="_fb037766onyh" w:id="7"/>
+      <w:bookmarkEnd w:id="7"/>
+      <w:r>
+        <w:rPr>
+          <w:rtl w:val="0"/>
+        </w:rPr>
+        <w:t xml:space="preserve">5 </w:t>
       </w:r>
       <w:r>
         <w:rPr>
@@ -3185,13 +3713,13 @@
         <w:ind w:left="0" w:firstLine="0"/>
         <w:rPr/>
       </w:pPr>
-      <w:bookmarkStart w:colFirst="0" w:colLast="0" w:name="_ye7mr0fhwiyp" w:id="7"/>
-      <w:bookmarkEnd w:id="7"/>
-      <w:r>
-        <w:rPr>
-          <w:rtl w:val="0"/>
-        </w:rPr>
-        <w:t xml:space="preserve">5 </w:t>
+      <w:bookmarkStart w:colFirst="0" w:colLast="0" w:name="_ye7mr0fhwiyp" w:id="8"/>
+      <w:bookmarkEnd w:id="8"/>
+      <w:r>
+        <w:rPr>
+          <w:rtl w:val="0"/>
+        </w:rPr>
+        <w:t xml:space="preserve">6 </w:t>
       </w:r>
       <w:r>
         <w:rPr>
@@ -3249,13 +3777,13 @@
           <w:highlight w:val="white"/>
         </w:rPr>
       </w:pPr>
-      <w:bookmarkStart w:colFirst="0" w:colLast="0" w:name="_7l9b2loj9utg" w:id="8"/>
-      <w:bookmarkEnd w:id="8"/>
-      <w:r>
-        <w:rPr>
-          <w:rtl w:val="0"/>
-        </w:rPr>
-        <w:t xml:space="preserve">6 </w:t>
+      <w:bookmarkStart w:colFirst="0" w:colLast="0" w:name="_7l9b2loj9utg" w:id="9"/>
+      <w:bookmarkEnd w:id="9"/>
+      <w:r>
+        <w:rPr>
+          <w:rtl w:val="0"/>
+        </w:rPr>
+        <w:t xml:space="preserve">7 </w:t>
       </w:r>
       <w:r>
         <w:rPr>
@@ -3280,7 +3808,7 @@
                     <pic:cNvPicPr preferRelativeResize="0"/>
                   </pic:nvPicPr>
                   <pic:blipFill>
-                    <a:blip r:embed="rId9"/>
+                    <a:blip r:embed="rId10"/>
                     <a:srcRect b="0" l="0" r="0" t="0"/>
                     <a:stretch>
                       <a:fillRect/>
@@ -3326,19 +3854,29 @@
         <w:ind w:left="0" w:firstLine="0"/>
         <w:rPr/>
       </w:pPr>
-      <w:bookmarkStart w:colFirst="0" w:colLast="0" w:name="_2gneost8tcm" w:id="9"/>
-      <w:bookmarkEnd w:id="9"/>
-      <w:r>
-        <w:rPr>
-          <w:rtl w:val="0"/>
-        </w:rPr>
-        <w:t xml:space="preserve">7 </w:t>
-      </w:r>
-      <w:r>
-        <w:rPr>
-          <w:rtl w:val="0"/>
-        </w:rPr>
-        <w:t xml:space="preserve">Lista de tabelas, com definição de chave primária e/ou chave estrangeira, conforme o caso</w:t>
+      <w:bookmarkStart w:colFirst="0" w:colLast="0" w:name="_2gneost8tcm" w:id="10"/>
+      <w:bookmarkEnd w:id="10"/>
+      <w:r>
+        <w:rPr>
+          <w:rtl w:val="0"/>
+        </w:rPr>
+        <w:t xml:space="preserve">8 T</w:t>
+      </w:r>
+      <w:r>
+        <w:rPr>
+          <w:rtl w:val="0"/>
+        </w:rPr>
+        <w:t xml:space="preserve">abelas, com definição dos campos/entidade, tipo dos campos e definição de chave primária e/ou chave estrangeira.</w:t>
+      </w:r>
+    </w:p>
+    <w:p>
+      <w:pPr>
+        <w:rPr/>
+      </w:pPr>
+      <w:r>
+        <w:rPr>
+          <w:rtl w:val="0"/>
+        </w:rPr>
       </w:r>
     </w:p>
     <w:tbl>
@@ -6608,13 +7146,13 @@
         <w:ind w:left="0" w:firstLine="0"/>
         <w:rPr/>
       </w:pPr>
-      <w:bookmarkStart w:colFirst="0" w:colLast="0" w:name="_5etsspqx41rw" w:id="10"/>
-      <w:bookmarkEnd w:id="10"/>
-      <w:r>
-        <w:rPr>
-          <w:rtl w:val="0"/>
-        </w:rPr>
-        <w:t xml:space="preserve">8 </w:t>
+      <w:bookmarkStart w:colFirst="0" w:colLast="0" w:name="_5etsspqx41rw" w:id="11"/>
+      <w:bookmarkEnd w:id="11"/>
+      <w:r>
+        <w:rPr>
+          <w:rtl w:val="0"/>
+        </w:rPr>
+        <w:t xml:space="preserve">9 </w:t>
       </w:r>
       <w:r>
         <w:rPr>
@@ -6984,17 +7522,55 @@
     </w:p>
     <w:p>
       <w:pPr>
+        <w:ind w:left="720" w:firstLine="0"/>
+        <w:rPr>
+          <w:rFonts w:ascii="Lora" w:cs="Lora" w:eastAsia="Lora" w:hAnsi="Lora"/>
+          <w:i w:val="1"/>
+          <w:sz w:val="24"/>
+          <w:szCs w:val="24"/>
+        </w:rPr>
+      </w:pPr>
+      <w:r>
+        <w:rPr>
+          <w:rtl w:val="0"/>
+        </w:rPr>
+      </w:r>
+    </w:p>
+    <w:p>
+      <w:pPr>
+        <w:ind w:left="720" w:firstLine="0"/>
+        <w:rPr>
+          <w:rFonts w:ascii="Lora" w:cs="Lora" w:eastAsia="Lora" w:hAnsi="Lora"/>
+          <w:i w:val="1"/>
+          <w:sz w:val="24"/>
+          <w:szCs w:val="24"/>
+        </w:rPr>
+      </w:pPr>
+      <w:r>
+        <w:rPr>
+          <w:rtl w:val="0"/>
+        </w:rPr>
+      </w:r>
+    </w:p>
+    <w:p>
+      <w:pPr>
         <w:pStyle w:val="Heading4"/>
         <w:ind w:left="0" w:firstLine="0"/>
         <w:rPr/>
       </w:pPr>
-      <w:bookmarkStart w:colFirst="0" w:colLast="0" w:name="_j95v3ehyx4gn" w:id="11"/>
-      <w:bookmarkEnd w:id="11"/>
-      <w:r>
-        <w:rPr>
-          <w:rtl w:val="0"/>
-        </w:rPr>
-        <w:t xml:space="preserve">9 </w:t>
+      <w:bookmarkStart w:colFirst="0" w:colLast="0" w:name="_j95v3ehyx4gn" w:id="12"/>
+      <w:bookmarkEnd w:id="12"/>
+      <w:r>
+        <w:rPr>
+          <w:rtl w:val="0"/>
+        </w:rPr>
+        <w:t xml:space="preserve">10</w:t>
+      </w:r>
+      <w:r>
+        <w:rPr>
+          <w:rtl w:val="0"/>
+        </w:rPr>
+        <w:t xml:space="preserve"> </w:t>
       </w:r>
       <w:r>
         <w:rPr>
@@ -7052,8 +7628,8 @@
           <w:b w:val="0"/>
         </w:rPr>
       </w:pPr>
-      <w:bookmarkStart w:colFirst="0" w:colLast="0" w:name="_pxl8507ttr47" w:id="12"/>
-      <w:bookmarkEnd w:id="12"/>
+      <w:bookmarkStart w:colFirst="0" w:colLast="0" w:name="_pxl8507ttr47" w:id="13"/>
+      <w:bookmarkEnd w:id="13"/>
       <w:r>
         <w:rPr>
           <w:u w:val="single"/>
@@ -7109,13 +7685,13 @@
         <w:ind w:left="0" w:firstLine="0"/>
         <w:rPr/>
       </w:pPr>
-      <w:bookmarkStart w:colFirst="0" w:colLast="0" w:name="_qa21a2lw9j2j" w:id="13"/>
-      <w:bookmarkEnd w:id="13"/>
-      <w:r>
-        <w:rPr>
-          <w:rtl w:val="0"/>
-        </w:rPr>
-        <w:t xml:space="preserve">9</w:t>
+      <w:bookmarkStart w:colFirst="0" w:colLast="0" w:name="_qa21a2lw9j2j" w:id="14"/>
+      <w:bookmarkEnd w:id="14"/>
+      <w:r>
+        <w:rPr>
+          <w:rtl w:val="0"/>
+        </w:rPr>
+        <w:t xml:space="preserve">10</w:t>
       </w:r>
       <w:r>
         <w:rPr>
@@ -7363,14 +7939,14 @@
         <w:pStyle w:val="Heading5"/>
         <w:rPr/>
       </w:pPr>
-      <w:bookmarkStart w:colFirst="0" w:colLast="0" w:name="_r7n09tdh7253" w:id="14"/>
-      <w:bookmarkEnd w:id="14"/>
+      <w:bookmarkStart w:colFirst="0" w:colLast="0" w:name="_r7n09tdh7253" w:id="15"/>
+      <w:bookmarkEnd w:id="15"/>
       <w:r>
         <w:rPr>
           <w:rtl w:val="0"/>
         </w:rPr>
         <w:br w:type="textWrapping"/>
-        <w:t xml:space="preserve">9</w:t>
+        <w:t xml:space="preserve">10</w:t>
       </w:r>
       <w:r>
         <w:rPr>
@@ -7411,6 +7987,16 @@
           <w:rtl w:val="0"/>
         </w:rPr>
         <w:t xml:space="preserve"> Visão Geral</w:t>
+      </w:r>
+    </w:p>
+    <w:p>
+      <w:pPr>
+        <w:rPr/>
+      </w:pPr>
+      <w:r>
+        <w:rPr>
+          <w:rtl w:val="0"/>
+        </w:rPr>
       </w:r>
     </w:p>
     <w:p>
@@ -7422,15 +8008,15 @@
           <w:szCs w:val="24"/>
         </w:rPr>
       </w:pPr>
-      <w:bookmarkStart w:colFirst="0" w:colLast="0" w:name="_jyxhefpxngwm" w:id="15"/>
-      <w:bookmarkEnd w:id="15"/>
-      <w:r>
-        <w:rPr>
-          <w:sz w:val="24"/>
-          <w:szCs w:val="24"/>
-          <w:rtl w:val="0"/>
-        </w:rPr>
-        <w:t xml:space="preserve">9</w:t>
+      <w:bookmarkStart w:colFirst="0" w:colLast="0" w:name="_jyxhefpxngwm" w:id="16"/>
+      <w:bookmarkEnd w:id="16"/>
+      <w:r>
+        <w:rPr>
+          <w:sz w:val="24"/>
+          <w:szCs w:val="24"/>
+          <w:rtl w:val="0"/>
+        </w:rPr>
+        <w:t xml:space="preserve">10</w:t>
       </w:r>
       <w:r>
         <w:rPr>
@@ -7986,15 +8572,15 @@
           <w:szCs w:val="24"/>
         </w:rPr>
       </w:pPr>
-      <w:bookmarkStart w:colFirst="0" w:colLast="0" w:name="_a1nuaiv46cl" w:id="16"/>
-      <w:bookmarkEnd w:id="16"/>
-      <w:r>
-        <w:rPr>
-          <w:sz w:val="24"/>
-          <w:szCs w:val="24"/>
-          <w:rtl w:val="0"/>
-        </w:rPr>
-        <w:t xml:space="preserve">9</w:t>
+      <w:bookmarkStart w:colFirst="0" w:colLast="0" w:name="_a1nuaiv46cl" w:id="17"/>
+      <w:bookmarkEnd w:id="17"/>
+      <w:r>
+        <w:rPr>
+          <w:sz w:val="24"/>
+          <w:szCs w:val="24"/>
+          <w:rtl w:val="0"/>
+        </w:rPr>
+        <w:t xml:space="preserve">10</w:t>
       </w:r>
       <w:r>
         <w:rPr>
@@ -8058,15 +8644,15 @@
           <w:szCs w:val="24"/>
         </w:rPr>
       </w:pPr>
-      <w:bookmarkStart w:colFirst="0" w:colLast="0" w:name="_mm93hfp21lbo" w:id="17"/>
-      <w:bookmarkEnd w:id="17"/>
-      <w:r>
-        <w:rPr>
-          <w:sz w:val="24"/>
-          <w:szCs w:val="24"/>
-          <w:rtl w:val="0"/>
-        </w:rPr>
-        <w:t xml:space="preserve">9</w:t>
+      <w:bookmarkStart w:colFirst="0" w:colLast="0" w:name="_mm93hfp21lbo" w:id="18"/>
+      <w:bookmarkEnd w:id="18"/>
+      <w:r>
+        <w:rPr>
+          <w:sz w:val="24"/>
+          <w:szCs w:val="24"/>
+          <w:rtl w:val="0"/>
+        </w:rPr>
+        <w:t xml:space="preserve">10</w:t>
       </w:r>
       <w:r>
         <w:rPr>
@@ -8157,13 +8743,13 @@
         <w:ind w:left="0" w:firstLine="0"/>
         <w:rPr/>
       </w:pPr>
-      <w:bookmarkStart w:colFirst="0" w:colLast="0" w:name="_ta4z5t154y5a" w:id="18"/>
-      <w:bookmarkEnd w:id="18"/>
-      <w:r>
-        <w:rPr>
-          <w:rtl w:val="0"/>
-        </w:rPr>
-        <w:t xml:space="preserve">9</w:t>
+      <w:bookmarkStart w:colFirst="0" w:colLast="0" w:name="_ta4z5t154y5a" w:id="19"/>
+      <w:bookmarkEnd w:id="19"/>
+      <w:r>
+        <w:rPr>
+          <w:rtl w:val="0"/>
+        </w:rPr>
+        <w:t xml:space="preserve">10</w:t>
       </w:r>
       <w:r>
         <w:rPr>
@@ -8187,6 +8773,16 @@
     </w:p>
     <w:p>
       <w:pPr>
+        <w:rPr/>
+      </w:pPr>
+      <w:r>
+        <w:rPr>
+          <w:rtl w:val="0"/>
+        </w:rPr>
+      </w:r>
+    </w:p>
+    <w:p>
+      <w:pPr>
         <w:ind w:left="720" w:firstLine="0"/>
         <w:rPr>
           <w:rFonts w:ascii="Lora" w:cs="Lora" w:eastAsia="Lora" w:hAnsi="Lora"/>
@@ -8202,7 +8798,7 @@
           <w:szCs w:val="24"/>
           <w:rtl w:val="0"/>
         </w:rPr>
-        <w:t xml:space="preserve">9</w:t>
+        <w:t xml:space="preserve">10</w:t>
       </w:r>
       <w:r>
         <w:rPr>
@@ -8310,7 +8906,7 @@
           <w:szCs w:val="24"/>
           <w:rtl w:val="0"/>
         </w:rPr>
-        <w:t xml:space="preserve">9.3.2 Nome do gráfico:</w:t>
+        <w:t xml:space="preserve">10.3.2 Nome do gráfico:</w:t>
       </w:r>
       <w:r>
         <w:rPr>
@@ -8382,13 +8978,13 @@
         <w:ind w:left="0" w:firstLine="0"/>
         <w:rPr/>
       </w:pPr>
-      <w:bookmarkStart w:colFirst="0" w:colLast="0" w:name="_l4ipp4x41kdq" w:id="19"/>
-      <w:bookmarkEnd w:id="19"/>
-      <w:r>
-        <w:rPr>
-          <w:rtl w:val="0"/>
-        </w:rPr>
-        <w:t xml:space="preserve">9</w:t>
+      <w:bookmarkStart w:colFirst="0" w:colLast="0" w:name="_l4ipp4x41kdq" w:id="20"/>
+      <w:bookmarkEnd w:id="20"/>
+      <w:r>
+        <w:rPr>
+          <w:rtl w:val="0"/>
+        </w:rPr>
+        <w:t xml:space="preserve">10</w:t>
       </w:r>
       <w:r>
         <w:rPr>
@@ -8412,6 +9008,16 @@
     </w:p>
     <w:p>
       <w:pPr>
+        <w:rPr/>
+      </w:pPr>
+      <w:r>
+        <w:rPr>
+          <w:rtl w:val="0"/>
+        </w:rPr>
+      </w:r>
+    </w:p>
+    <w:p>
+      <w:pPr>
         <w:ind w:left="720" w:firstLine="0"/>
         <w:rPr>
           <w:rFonts w:ascii="Lora" w:cs="Lora" w:eastAsia="Lora" w:hAnsi="Lora"/>
@@ -8427,7 +9033,7 @@
           <w:szCs w:val="24"/>
           <w:rtl w:val="0"/>
         </w:rPr>
-        <w:t xml:space="preserve">9</w:t>
+        <w:t xml:space="preserve">10</w:t>
       </w:r>
       <w:r>
         <w:rPr>
@@ -8515,7 +9121,7 @@
           <w:szCs w:val="24"/>
           <w:rtl w:val="0"/>
         </w:rPr>
-        <w:t xml:space="preserve">9.4.2 Nome do gráfico:</w:t>
+        <w:t xml:space="preserve">10.4.2 Nome do gráfico:</w:t>
       </w:r>
       <w:r>
         <w:rPr>
@@ -8675,13 +9281,13 @@
         <w:ind w:left="0" w:firstLine="0"/>
         <w:rPr/>
       </w:pPr>
-      <w:bookmarkStart w:colFirst="0" w:colLast="0" w:name="_1eld9ys3fors" w:id="20"/>
-      <w:bookmarkEnd w:id="20"/>
-      <w:r>
-        <w:rPr>
-          <w:rtl w:val="0"/>
-        </w:rPr>
-        <w:t xml:space="preserve">10 </w:t>
+      <w:bookmarkStart w:colFirst="0" w:colLast="0" w:name="_1eld9ys3fors" w:id="21"/>
+      <w:bookmarkEnd w:id="21"/>
+      <w:r>
+        <w:rPr>
+          <w:rtl w:val="0"/>
+        </w:rPr>
+        <w:t xml:space="preserve">11 </w:t>
       </w:r>
       <w:r>
         <w:rPr>
@@ -8706,13 +9312,13 @@
         <w:ind w:left="720" w:firstLine="0"/>
         <w:rPr/>
       </w:pPr>
-      <w:bookmarkStart w:colFirst="0" w:colLast="0" w:name="_q1v9kpp927ur" w:id="21"/>
-      <w:bookmarkEnd w:id="21"/>
-      <w:r>
-        <w:rPr>
-          <w:rtl w:val="0"/>
-        </w:rPr>
-        <w:t xml:space="preserve">10</w:t>
+      <w:bookmarkStart w:colFirst="0" w:colLast="0" w:name="_q1v9kpp927ur" w:id="22"/>
+      <w:bookmarkEnd w:id="22"/>
+      <w:r>
+        <w:rPr>
+          <w:rtl w:val="0"/>
+        </w:rPr>
+        <w:t xml:space="preserve">11</w:t>
       </w:r>
       <w:r>
         <w:rPr>
@@ -8815,13 +9421,13 @@
         <w:ind w:left="720" w:firstLine="0"/>
         <w:rPr/>
       </w:pPr>
-      <w:bookmarkStart w:colFirst="0" w:colLast="0" w:name="_g90ud9ffzn8z" w:id="22"/>
-      <w:bookmarkEnd w:id="22"/>
-      <w:r>
-        <w:rPr>
-          <w:rtl w:val="0"/>
-        </w:rPr>
-        <w:t xml:space="preserve">10</w:t>
+      <w:bookmarkStart w:colFirst="0" w:colLast="0" w:name="_g90ud9ffzn8z" w:id="23"/>
+      <w:bookmarkEnd w:id="23"/>
+      <w:r>
+        <w:rPr>
+          <w:rtl w:val="0"/>
+        </w:rPr>
+        <w:t xml:space="preserve">11</w:t>
       </w:r>
       <w:r>
         <w:rPr>
@@ -8924,13 +9530,13 @@
         <w:ind w:left="720" w:firstLine="0"/>
         <w:rPr/>
       </w:pPr>
-      <w:bookmarkStart w:colFirst="0" w:colLast="0" w:name="_uv26rvd3ye09" w:id="23"/>
-      <w:bookmarkEnd w:id="23"/>
-      <w:r>
-        <w:rPr>
-          <w:rtl w:val="0"/>
-        </w:rPr>
-        <w:t xml:space="preserve">10</w:t>
+      <w:bookmarkStart w:colFirst="0" w:colLast="0" w:name="_uv26rvd3ye09" w:id="24"/>
+      <w:bookmarkEnd w:id="24"/>
+      <w:r>
+        <w:rPr>
+          <w:rtl w:val="0"/>
+        </w:rPr>
+        <w:t xml:space="preserve">11</w:t>
       </w:r>
       <w:r>
         <w:rPr>
@@ -9032,13 +9638,13 @@
         <w:ind w:left="720" w:firstLine="0"/>
         <w:rPr/>
       </w:pPr>
-      <w:bookmarkStart w:colFirst="0" w:colLast="0" w:name="_civuovpbponh" w:id="24"/>
-      <w:bookmarkEnd w:id="24"/>
-      <w:r>
-        <w:rPr>
-          <w:rtl w:val="0"/>
-        </w:rPr>
-        <w:t xml:space="preserve">10</w:t>
+      <w:bookmarkStart w:colFirst="0" w:colLast="0" w:name="_civuovpbponh" w:id="25"/>
+      <w:bookmarkEnd w:id="25"/>
+      <w:r>
+        <w:rPr>
+          <w:rtl w:val="0"/>
+        </w:rPr>
+        <w:t xml:space="preserve">11</w:t>
       </w:r>
       <w:r>
         <w:rPr>
@@ -9133,13 +9739,13 @@
         <w:ind w:left="0" w:firstLine="0"/>
         <w:rPr/>
       </w:pPr>
-      <w:bookmarkStart w:colFirst="0" w:colLast="0" w:name="_6og7ixqofbe1" w:id="25"/>
-      <w:bookmarkEnd w:id="25"/>
-      <w:r>
-        <w:rPr>
-          <w:rtl w:val="0"/>
-        </w:rPr>
-        <w:t xml:space="preserve">11</w:t>
+      <w:bookmarkStart w:colFirst="0" w:colLast="0" w:name="_6og7ixqofbe1" w:id="26"/>
+      <w:bookmarkEnd w:id="26"/>
+      <w:r>
+        <w:rPr>
+          <w:rtl w:val="0"/>
+        </w:rPr>
+        <w:t xml:space="preserve">12</w:t>
       </w:r>
       <w:r>
         <w:rPr>
@@ -9164,8 +9770,8 @@
         <w:ind w:left="720" w:firstLine="0"/>
         <w:rPr/>
       </w:pPr>
-      <w:bookmarkStart w:colFirst="0" w:colLast="0" w:name="_qyro53n4f271" w:id="26"/>
-      <w:bookmarkEnd w:id="26"/>
+      <w:bookmarkStart w:colFirst="0" w:colLast="0" w:name="_qyro53n4f271" w:id="27"/>
+      <w:bookmarkEnd w:id="27"/>
       <w:r>
         <w:rPr>
           <w:b w:val="1"/>
@@ -9177,7 +9783,7 @@
         <w:rPr>
           <w:rtl w:val="0"/>
         </w:rPr>
-        <w:t xml:space="preserve">1</w:t>
+        <w:t xml:space="preserve">2</w:t>
       </w:r>
       <w:r>
         <w:rPr>
@@ -9445,8 +10051,8 @@
         <w:ind w:left="720" w:firstLine="0"/>
         <w:rPr/>
       </w:pPr>
-      <w:bookmarkStart w:colFirst="0" w:colLast="0" w:name="_tcawkyqqjjjx" w:id="27"/>
-      <w:bookmarkEnd w:id="27"/>
+      <w:bookmarkStart w:colFirst="0" w:colLast="0" w:name="_tcawkyqqjjjx" w:id="28"/>
+      <w:bookmarkEnd w:id="28"/>
       <w:r>
         <w:rPr>
           <w:b w:val="1"/>
@@ -9458,7 +10064,7 @@
         <w:rPr>
           <w:rtl w:val="0"/>
         </w:rPr>
-        <w:t xml:space="preserve">1</w:t>
+        <w:t xml:space="preserve">2</w:t>
       </w:r>
       <w:r>
         <w:rPr>
@@ -9883,8 +10489,8 @@
         <w:ind w:left="720" w:firstLine="0"/>
         <w:rPr/>
       </w:pPr>
-      <w:bookmarkStart w:colFirst="0" w:colLast="0" w:name="_2o4gxx3rv98b" w:id="28"/>
-      <w:bookmarkEnd w:id="28"/>
+      <w:bookmarkStart w:colFirst="0" w:colLast="0" w:name="_2o4gxx3rv98b" w:id="29"/>
+      <w:bookmarkEnd w:id="29"/>
       <w:r>
         <w:rPr>
           <w:b w:val="1"/>
@@ -9896,7 +10502,7 @@
         <w:rPr>
           <w:rtl w:val="0"/>
         </w:rPr>
-        <w:t xml:space="preserve">1</w:t>
+        <w:t xml:space="preserve">2</w:t>
       </w:r>
       <w:r>
         <w:rPr>
@@ -10083,13 +10689,13 @@
         <w:ind w:left="720" w:firstLine="0"/>
         <w:rPr/>
       </w:pPr>
-      <w:bookmarkStart w:colFirst="0" w:colLast="0" w:name="_oilb3x4ma5p4" w:id="29"/>
-      <w:bookmarkEnd w:id="29"/>
-      <w:r>
-        <w:rPr>
-          <w:rtl w:val="0"/>
-        </w:rPr>
-        <w:t xml:space="preserve">11.4 Tabela calendário </w:t>
+      <w:bookmarkStart w:colFirst="0" w:colLast="0" w:name="_oilb3x4ma5p4" w:id="30"/>
+      <w:bookmarkEnd w:id="30"/>
+      <w:r>
+        <w:rPr>
+          <w:rtl w:val="0"/>
+        </w:rPr>
+        <w:t xml:space="preserve">12.4 Tabela calendário </w:t>
       </w:r>
     </w:p>
     <w:p>
@@ -10348,13 +10954,13 @@
         <w:ind w:firstLine="708.6614173228347"/>
         <w:rPr/>
       </w:pPr>
-      <w:bookmarkStart w:colFirst="0" w:colLast="0" w:name="_86n9rka57mto" w:id="30"/>
-      <w:bookmarkEnd w:id="30"/>
-      <w:r>
-        <w:rPr>
-          <w:rtl w:val="0"/>
-        </w:rPr>
-        <w:t xml:space="preserve">11.5 Medida calculada com variável ( 1 medida de agregação)</w:t>
+      <w:bookmarkStart w:colFirst="0" w:colLast="0" w:name="_86n9rka57mto" w:id="31"/>
+      <w:bookmarkEnd w:id="31"/>
+      <w:r>
+        <w:rPr>
+          <w:rtl w:val="0"/>
+        </w:rPr>
+        <w:t xml:space="preserve">12.5 Medida calculada com variável ( 1 medida de agregação)</w:t>
       </w:r>
     </w:p>
     <w:p>
@@ -10374,7 +10980,7 @@
           <w:szCs w:val="24"/>
           <w:rtl w:val="0"/>
         </w:rPr>
-        <w:t xml:space="preserve">11.5.1 Nome da medida:</w:t>
+        <w:t xml:space="preserve">12.5.1 Nome da medida:</w:t>
       </w:r>
       <w:r>
         <w:rPr>
@@ -10799,7 +11405,7 @@
           <w:szCs w:val="24"/>
           <w:rtl w:val="0"/>
         </w:rPr>
-        <w:t xml:space="preserve">11.5.2 Nome da medida: </w:t>
+        <w:t xml:space="preserve">12.5.2 Nome da medida: </w:t>
       </w:r>
       <w:r>
         <w:rPr>
@@ -11234,13 +11840,23 @@
         <w:ind w:left="708.6614173228347" w:firstLine="0"/>
         <w:rPr/>
       </w:pPr>
-      <w:bookmarkStart w:colFirst="0" w:colLast="0" w:name="_v7keaepqmbxj" w:id="31"/>
-      <w:bookmarkEnd w:id="31"/>
-      <w:r>
-        <w:rPr>
-          <w:rtl w:val="0"/>
-        </w:rPr>
-        <w:t xml:space="preserve">11.6 Medida calculada com duas variáveis (1 função de agregação + inteligência de tempo)</w:t>
+      <w:bookmarkStart w:colFirst="0" w:colLast="0" w:name="_v7keaepqmbxj" w:id="32"/>
+      <w:bookmarkEnd w:id="32"/>
+      <w:r>
+        <w:rPr>
+          <w:rtl w:val="0"/>
+        </w:rPr>
+        <w:t xml:space="preserve">12.6 Medida calculada com duas variáveis (1 função de agregação + inteligência de tempo)</w:t>
+      </w:r>
+    </w:p>
+    <w:p>
+      <w:pPr>
+        <w:rPr/>
+      </w:pPr>
+      <w:r>
+        <w:rPr>
+          <w:rtl w:val="0"/>
+        </w:rPr>
       </w:r>
     </w:p>
     <w:p>
@@ -11260,7 +11876,7 @@
           <w:szCs w:val="24"/>
           <w:rtl w:val="0"/>
         </w:rPr>
-        <w:t xml:space="preserve">11.6.1 Nome da medida:</w:t>
+        <w:t xml:space="preserve">12.6.1 Nome da medida:</w:t>
       </w:r>
       <w:r>
         <w:rPr>
@@ -11621,13 +12237,23 @@
         <w:ind w:firstLine="708.6614173228347"/>
         <w:rPr/>
       </w:pPr>
-      <w:bookmarkStart w:colFirst="0" w:colLast="0" w:name="_tgdvt4xknnk0" w:id="32"/>
-      <w:bookmarkEnd w:id="32"/>
-      <w:r>
-        <w:rPr>
-          <w:rtl w:val="0"/>
-        </w:rPr>
-        <w:t xml:space="preserve">11. 7 Medida calculada com parâmetro ( 1 função de agregação)</w:t>
+      <w:bookmarkStart w:colFirst="0" w:colLast="0" w:name="_tgdvt4xknnk0" w:id="33"/>
+      <w:bookmarkEnd w:id="33"/>
+      <w:r>
+        <w:rPr>
+          <w:rtl w:val="0"/>
+        </w:rPr>
+        <w:t xml:space="preserve">12. 7 Medida calculada com parâmetro ( 1 função de agregação)</w:t>
+      </w:r>
+    </w:p>
+    <w:p>
+      <w:pPr>
+        <w:rPr/>
+      </w:pPr>
+      <w:r>
+        <w:rPr>
+          <w:rtl w:val="0"/>
+        </w:rPr>
       </w:r>
     </w:p>
     <w:p>
@@ -11647,7 +12273,7 @@
           <w:szCs w:val="24"/>
           <w:rtl w:val="0"/>
         </w:rPr>
-        <w:t xml:space="preserve">11.7.1 Nome da medida:</w:t>
+        <w:t xml:space="preserve">12.7.1 Nome da medida:</w:t>
       </w:r>
       <w:r>
         <w:rPr>
@@ -12031,17 +12657,34 @@
     </w:p>
     <w:p>
       <w:pPr>
+        <w:shd w:fill="fffffe" w:val="clear"/>
+        <w:spacing w:line="360" w:lineRule="auto"/>
+        <w:ind w:left="2160" w:firstLine="0"/>
+        <w:rPr>
+          <w:rFonts w:ascii="Courier New" w:cs="Courier New" w:eastAsia="Courier New" w:hAnsi="Courier New"/>
+          <w:sz w:val="18"/>
+          <w:szCs w:val="18"/>
+        </w:rPr>
+      </w:pPr>
+      <w:r>
+        <w:rPr>
+          <w:rtl w:val="0"/>
+        </w:rPr>
+      </w:r>
+    </w:p>
+    <w:p>
+      <w:pPr>
         <w:pStyle w:val="Heading4"/>
         <w:ind w:left="0" w:firstLine="0"/>
         <w:rPr/>
       </w:pPr>
-      <w:bookmarkStart w:colFirst="0" w:colLast="0" w:name="_wyqk6tgh2hpz" w:id="33"/>
-      <w:bookmarkEnd w:id="33"/>
-      <w:r>
-        <w:rPr>
-          <w:rtl w:val="0"/>
-        </w:rPr>
-        <w:t xml:space="preserve">12 </w:t>
+      <w:bookmarkStart w:colFirst="0" w:colLast="0" w:name="_wyqk6tgh2hpz" w:id="34"/>
+      <w:bookmarkEnd w:id="34"/>
+      <w:r>
+        <w:rPr>
+          <w:rtl w:val="0"/>
+        </w:rPr>
+        <w:t xml:space="preserve">13 </w:t>
       </w:r>
       <w:r>
         <w:rPr>
@@ -12103,13 +12746,13 @@
         <w:ind w:left="0" w:firstLine="0"/>
         <w:rPr/>
       </w:pPr>
-      <w:bookmarkStart w:colFirst="0" w:colLast="0" w:name="_6v9lmu2axqcq" w:id="34"/>
-      <w:bookmarkEnd w:id="34"/>
-      <w:r>
-        <w:rPr>
-          <w:rtl w:val="0"/>
-        </w:rPr>
-        <w:t xml:space="preserve">13 </w:t>
+      <w:bookmarkStart w:colFirst="0" w:colLast="0" w:name="_6v9lmu2axqcq" w:id="35"/>
+      <w:bookmarkEnd w:id="35"/>
+      <w:r>
+        <w:rPr>
+          <w:rtl w:val="0"/>
+        </w:rPr>
+        <w:t xml:space="preserve">14 </w:t>
       </w:r>
       <w:r>
         <w:rPr>
@@ -12306,10 +12949,12 @@
       </w:r>
     </w:p>
     <w:sectPr>
-      <w:footerReference r:id="rId10" w:type="default"/>
+      <w:footerReference r:id="rId11" w:type="default"/>
       <w:type w:val="nextPage"/>
       <w:pgSz w:h="16834" w:w="11909" w:orient="portrait"/>
       <w:pgMar w:bottom="1440" w:top="1440" w:left="1559.0551181102362" w:right="1440" w:header="720" w:footer="720"/>
+      <w:pgNumType w:start="3"/>
+      <w:titlePg w:val="1"/>
     </w:sectPr>
   </w:body>
 </w:document>
@@ -12322,6 +12967,13 @@
       <w:jc w:val="right"/>
       <w:rPr/>
     </w:pPr>
+    <w:r>
+      <w:rPr/>
+      <w:fldChar w:fldCharType="begin"/>
+      <w:instrText xml:space="preserve">PAGE</w:instrText>
+      <w:fldChar w:fldCharType="separate"/>
+      <w:fldChar w:fldCharType="end"/>
+    </w:r>
     <w:r>
       <w:rPr>
         <w:rtl w:val="0"/>

</xml_diff>

<commit_message>
alteração docx e pdf
</commit_message>
<xml_diff>
--- a/Documentação do Projeto Final.docx
+++ b/Documentação do Projeto Final.docx
@@ -110,7 +110,7 @@
           <w:rFonts w:ascii="Lora" w:cs="Lora" w:eastAsia="Lora" w:hAnsi="Lora"/>
           <w:rtl w:val="0"/>
         </w:rPr>
-        <w:t xml:space="preserve">  João de Mantova, Julia Lima e Kamylla de Lima Alves .</w:t>
+        <w:t xml:space="preserve">  João de Mantova, Julia Lima e Kamylla de Lima Alves</w:t>
       </w:r>
     </w:p>
     <w:p>
@@ -2774,7 +2774,7 @@
           <w:highlight w:val="white"/>
           <w:rtl w:val="0"/>
         </w:rPr>
-        <w:t xml:space="preserve">1. Olympic_Athlete_Bio.csv</w:t>
+        <w:t xml:space="preserve">1. Olympic Athlete Bio.csv</w:t>
       </w:r>
     </w:p>
     <w:p>

</xml_diff>